<commit_message>
arranged files and update test_tools
</commit_message>
<xml_diff>
--- a/snakes/tests/test_tools/test_snakes.docx
+++ b/snakes/tests/test_tools/test_snakes.docx
@@ -116,23 +116,13 @@
             <w:tcW w:type="dxa" w:w="1234"/>
           </w:tcPr>
           <w:p>
-            <w:pPr>
-              <w:jc w:val="left"/>
-            </w:pPr>
-          </w:p>
-          <w:p>
             <w:r>
               <w:t>1. Call get_player_count() with a prompt string.</w:t>
-            </w:r>
-          </w:p>
-          <w:p>
-            <w:r>
+              <w:br/>
               <w:t>2. Enter a valid number of players between 1 and 4.</w:t>
-            </w:r>
-          </w:p>
-          <w:p>
-            <w:r>
+              <w:br/>
               <w:t>3. Check that the function returns the entered number of players as an integer.</w:t>
+              <w:br/>
             </w:r>
           </w:p>
         </w:tc>
@@ -203,23 +193,13 @@
             <w:tcW w:type="dxa" w:w="1234"/>
           </w:tcPr>
           <w:p>
-            <w:pPr>
-              <w:jc w:val="left"/>
-            </w:pPr>
-          </w:p>
-          <w:p>
             <w:r>
               <w:t>1. Call get_player_count() with a prompt string.</w:t>
-            </w:r>
-          </w:p>
-          <w:p>
-            <w:r>
+              <w:br/>
               <w:t>2. Enter 'q' to quit the game.</w:t>
-            </w:r>
-          </w:p>
-          <w:p>
-            <w:r>
+              <w:br/>
               <w:t>3. Check that the function returns None.</w:t>
+              <w:br/>
             </w:r>
           </w:p>
         </w:tc>
@@ -290,23 +270,13 @@
             <w:tcW w:type="dxa" w:w="1234"/>
           </w:tcPr>
           <w:p>
-            <w:pPr>
-              <w:jc w:val="left"/>
-            </w:pPr>
-          </w:p>
-          <w:p>
             <w:r>
               <w:t>1. Call get_player_count() with a prompt string.</w:t>
-            </w:r>
-          </w:p>
-          <w:p>
-            <w:r>
+              <w:br/>
               <w:t>2. Enter an invalid input, such as a string that cannot be converted to an integer.</w:t>
-            </w:r>
-          </w:p>
-          <w:p>
-            <w:r>
+              <w:br/>
               <w:t>3. Check that the function displays an error message and prompts the user to enter a valid number.</w:t>
+              <w:br/>
             </w:r>
           </w:p>
         </w:tc>
@@ -377,18 +347,11 @@
             <w:tcW w:type="dxa" w:w="1234"/>
           </w:tcPr>
           <w:p>
-            <w:pPr>
-              <w:jc w:val="left"/>
-            </w:pPr>
-          </w:p>
-          <w:p>
             <w:r>
               <w:t>1. Call the display_quit_msg() function.</w:t>
-            </w:r>
-          </w:p>
-          <w:p>
-            <w:r>
+              <w:br/>
               <w:t>2. Check that the function prints the quit message.</w:t>
+              <w:br/>
             </w:r>
           </w:p>
         </w:tc>
@@ -459,23 +422,15 @@
             <w:tcW w:type="dxa" w:w="1234"/>
           </w:tcPr>
           <w:p>
-            <w:pPr>
-              <w:jc w:val="left"/>
-            </w:pPr>
-          </w:p>
-          <w:p>
             <w:r>
               <w:t>1. Call create_player_dict function with 2 as the argument</w:t>
-            </w:r>
-          </w:p>
-          <w:p>
-            <w:r>
+              <w:br/>
               <w:t>2. Check that the function returns a dictionary with 2 players</w:t>
-            </w:r>
-          </w:p>
-          <w:p>
-            <w:r>
+              <w:br/>
               <w:t>3. Check that the bead symbols are different for each player</w:t>
+              <w:br/>
+              <w:t>4. Check that the starting position for each player is 1</w:t>
+              <w:br/>
             </w:r>
           </w:p>
         </w:tc>
@@ -546,23 +501,15 @@
             <w:tcW w:type="dxa" w:w="1234"/>
           </w:tcPr>
           <w:p>
-            <w:pPr>
-              <w:jc w:val="left"/>
-            </w:pPr>
-          </w:p>
-          <w:p>
             <w:r>
               <w:t>1. Call create_player_dict function with 4 as the argument</w:t>
-            </w:r>
-          </w:p>
-          <w:p>
-            <w:r>
+              <w:br/>
               <w:t>2. Check that the function returns a dictionary with 4 players</w:t>
-            </w:r>
-          </w:p>
-          <w:p>
-            <w:r>
+              <w:br/>
               <w:t>3. Check that the bead symbols are different for each player</w:t>
+              <w:br/>
+              <w:t>4. Check that the starting position for each player is 1</w:t>
+              <w:br/>
             </w:r>
           </w:p>
         </w:tc>
@@ -633,18 +580,11 @@
             <w:tcW w:type="dxa" w:w="1234"/>
           </w:tcPr>
           <w:p>
-            <w:pPr>
-              <w:jc w:val="left"/>
-            </w:pPr>
-          </w:p>
-          <w:p>
             <w:r>
               <w:t>1. Call create_player_dict function with 0 as the argument</w:t>
-            </w:r>
-          </w:p>
-          <w:p>
-            <w:r>
+              <w:br/>
               <w:t>2. Check that the function returns None</w:t>
+              <w:br/>
             </w:r>
           </w:p>
         </w:tc>
@@ -715,23 +655,19 @@
             <w:tcW w:type="dxa" w:w="1234"/>
           </w:tcPr>
           <w:p>
-            <w:pPr>
-              <w:jc w:val="left"/>
-            </w:pPr>
-          </w:p>
-          <w:p>
             <w:r>
               <w:t>1. Create a dictionary of players with their bead and position.</w:t>
-            </w:r>
-          </w:p>
-          <w:p>
-            <w:r>
+              <w:br/>
               <w:t>2. Call the assign_bead_colors() function with the dictionary of players.</w:t>
-            </w:r>
-          </w:p>
-          <w:p>
-            <w:r>
+              <w:br/>
               <w:t>3. Check that the return value is a dictionary.</w:t>
+              <w:br/>
+              <w:t>4. Check that the number of keys in the returned dictionary matches the number of beads in the players dictionary.</w:t>
+              <w:br/>
+              <w:t>5. Check that each key in the returned dictionary is a bead from the players dictionary.</w:t>
+              <w:br/>
+              <w:t>6. Check that each value in the returned dictionary is a unique color from the list of predefined colors.</w:t>
+              <w:br/>
             </w:r>
           </w:p>
         </w:tc>
@@ -802,23 +738,13 @@
             <w:tcW w:type="dxa" w:w="1234"/>
           </w:tcPr>
           <w:p>
-            <w:pPr>
-              <w:jc w:val="left"/>
-            </w:pPr>
-          </w:p>
-          <w:p>
             <w:r>
               <w:t>1. Create an empty dictionary of players.</w:t>
-            </w:r>
-          </w:p>
-          <w:p>
-            <w:r>
+              <w:br/>
               <w:t>2. Call the assign_bead_colors() function with the empty dictionary.</w:t>
-            </w:r>
-          </w:p>
-          <w:p>
-            <w:r>
+              <w:br/>
               <w:t>3. Check that the return value is an empty dictionary.</w:t>
+              <w:br/>
             </w:r>
           </w:p>
         </w:tc>
@@ -889,18 +815,11 @@
             <w:tcW w:type="dxa" w:w="1234"/>
           </w:tcPr>
           <w:p>
-            <w:pPr>
-              <w:jc w:val="left"/>
-            </w:pPr>
-          </w:p>
-          <w:p>
             <w:r>
               <w:t>1. Call the assign_bead_colors() function with a list as an argument.</w:t>
-            </w:r>
-          </w:p>
-          <w:p>
-            <w:r>
+              <w:br/>
               <w:t>2. Check that a TypeError is raised.</w:t>
+              <w:br/>
             </w:r>
           </w:p>
         </w:tc>
@@ -971,23 +890,21 @@
             <w:tcW w:type="dxa" w:w="1234"/>
           </w:tcPr>
           <w:p>
-            <w:pPr>
-              <w:jc w:val="left"/>
-            </w:pPr>
-          </w:p>
-          <w:p>
             <w:r>
               <w:t>1. Create a dictionary of players with their bead and position.</w:t>
-            </w:r>
-          </w:p>
-          <w:p>
-            <w:r>
+              <w:br/>
               <w:t>2. Call the assign_bead_colors() function with the dictionary of players.</w:t>
-            </w:r>
-          </w:p>
-          <w:p>
-            <w:r>
+              <w:br/>
               <w:t>3. Check that the return value is a dictionary.</w:t>
+              <w:br/>
+              <w:t>4. Check that the number of keys in the returned dictionary matches the number of beads in the players dictionary.</w:t>
+              <w:br/>
+              <w:t>5. Check that each key in the returned dictionary is a bead from the players dictionary.</w:t>
+              <w:br/>
+              <w:t>6. Check that each value in the returned dictionary is a unique color from the list of predefined colors.</w:t>
+              <w:br/>
+              <w:t>7. Repeat steps 2-6 multiple times to verify that the order of color assignments is different each time.</w:t>
+              <w:br/>
             </w:r>
           </w:p>
         </w:tc>
@@ -1058,23 +975,15 @@
             <w:tcW w:type="dxa" w:w="1234"/>
           </w:tcPr>
           <w:p>
-            <w:pPr>
-              <w:jc w:val="left"/>
-            </w:pPr>
-          </w:p>
-          <w:p>
             <w:r>
               <w:t>1. Create a dictionary of players with their bead and position.</w:t>
-            </w:r>
-          </w:p>
-          <w:p>
-            <w:r>
+              <w:br/>
               <w:t>2. Call the get_random_player_order() function with the dictionary of players as an argument.</w:t>
-            </w:r>
-          </w:p>
-          <w:p>
-            <w:r>
+              <w:br/>
               <w:t>3. Check that the returned list of player names has the same length as the dictionary of players.</w:t>
+              <w:br/>
+              <w:t>4. Check that the returned list of player names is a permutation of the keys in the dictionary of players.</w:t>
+              <w:br/>
             </w:r>
           </w:p>
         </w:tc>
@@ -1145,23 +1054,13 @@
             <w:tcW w:type="dxa" w:w="1234"/>
           </w:tcPr>
           <w:p>
-            <w:pPr>
-              <w:jc w:val="left"/>
-            </w:pPr>
-          </w:p>
-          <w:p>
             <w:r>
               <w:t>1. Create an empty dictionary of players.</w:t>
-            </w:r>
-          </w:p>
-          <w:p>
-            <w:r>
+              <w:br/>
               <w:t>2. Call the get_random_player_order() function with the empty dictionary of players as an argument.</w:t>
-            </w:r>
-          </w:p>
-          <w:p>
-            <w:r>
+              <w:br/>
               <w:t>3. Check that the returned list of player names is an empty list.</w:t>
+              <w:br/>
             </w:r>
           </w:p>
         </w:tc>
@@ -1232,23 +1131,13 @@
             <w:tcW w:type="dxa" w:w="1234"/>
           </w:tcPr>
           <w:p>
-            <w:pPr>
-              <w:jc w:val="left"/>
-            </w:pPr>
-          </w:p>
-          <w:p>
             <w:r>
               <w:t>1. Create a dictionary of players with one player and their bead and position.</w:t>
-            </w:r>
-          </w:p>
-          <w:p>
-            <w:r>
+              <w:br/>
               <w:t>2. Call the get_random_player_order() function with the dictionary of players as an argument.</w:t>
-            </w:r>
-          </w:p>
-          <w:p>
-            <w:r>
+              <w:br/>
               <w:t>3. Check that the returned list of player names is a list with one item, which is the player name in the dictionary of players.</w:t>
+              <w:br/>
             </w:r>
           </w:p>
         </w:tc>
@@ -1319,23 +1208,13 @@
             <w:tcW w:type="dxa" w:w="1234"/>
           </w:tcPr>
           <w:p>
-            <w:pPr>
-              <w:jc w:val="left"/>
-            </w:pPr>
-          </w:p>
-          <w:p>
             <w:r>
               <w:t>1. Create a dictionary with player names as keys and their bead and current position as values, where one of the players has reached the winning position.</w:t>
-            </w:r>
-          </w:p>
-          <w:p>
-            <w:r>
+              <w:br/>
               <w:t>2. Call the check_game_over() function with the created dictionary as argument.</w:t>
-            </w:r>
-          </w:p>
-          <w:p>
-            <w:r>
+              <w:br/>
               <w:t>3. Check that the function returns a tuple with the first value set to True and the second value set to the name of the winning player.</w:t>
+              <w:br/>
             </w:r>
           </w:p>
         </w:tc>
@@ -1406,23 +1285,13 @@
             <w:tcW w:type="dxa" w:w="1234"/>
           </w:tcPr>
           <w:p>
-            <w:pPr>
-              <w:jc w:val="left"/>
-            </w:pPr>
-          </w:p>
-          <w:p>
             <w:r>
               <w:t>1. Create a dictionary with player names as keys and their bead and current position as values, where none of the players have reached the winning position.</w:t>
-            </w:r>
-          </w:p>
-          <w:p>
-            <w:r>
+              <w:br/>
               <w:t>2. Call the check_game_over() function with the created dictionary as argument.</w:t>
-            </w:r>
-          </w:p>
-          <w:p>
-            <w:r>
+              <w:br/>
               <w:t>3. Check that the function returns a tuple with the first value set to False and the second value set to None.</w:t>
+              <w:br/>
             </w:r>
           </w:p>
         </w:tc>
@@ -1493,23 +1362,13 @@
             <w:tcW w:type="dxa" w:w="1234"/>
           </w:tcPr>
           <w:p>
-            <w:pPr>
-              <w:jc w:val="left"/>
-            </w:pPr>
-          </w:p>
-          <w:p>
             <w:r>
               <w:t>1. Create a dictionary with player names as keys and their bead and current position as values, where all players have a current position less than the winning position.</w:t>
-            </w:r>
-          </w:p>
-          <w:p>
-            <w:r>
+              <w:br/>
               <w:t>2. Call the check_game_over() function with the created dictionary as argument.</w:t>
-            </w:r>
-          </w:p>
-          <w:p>
-            <w:r>
+              <w:br/>
               <w:t>3. Check that the function returns a tuple with the first value set to False and the second value set to None.</w:t>
+              <w:br/>
             </w:r>
           </w:p>
         </w:tc>
@@ -1580,23 +1439,19 @@
             <w:tcW w:type="dxa" w:w="1234"/>
           </w:tcPr>
           <w:p>
-            <w:pPr>
-              <w:jc w:val="left"/>
-            </w:pPr>
-          </w:p>
-          <w:p>
             <w:r>
               <w:t>1. Call the prepare_board() function.</w:t>
-            </w:r>
-          </w:p>
-          <w:p>
-            <w:r>
+              <w:br/>
               <w:t>2. Check that the returned value is a list.</w:t>
-            </w:r>
-          </w:p>
-          <w:p>
-            <w:r>
+              <w:br/>
               <w:t>3. Check that the length of the list is 10.</w:t>
+              <w:br/>
+              <w:t>4. Check that each element in the list is a list.</w:t>
+              <w:br/>
+              <w:t>5. Check that each inner list has a length of 10.</w:t>
+              <w:br/>
+              <w:t>6. Check that each element in the inner lists is a string representation of a number from 1 to 100 arranged in a serpentine pattern.</w:t>
+              <w:br/>
             </w:r>
           </w:p>
         </w:tc>
@@ -1667,23 +1522,13 @@
             <w:tcW w:type="dxa" w:w="1234"/>
           </w:tcPr>
           <w:p>
-            <w:pPr>
-              <w:jc w:val="left"/>
-            </w:pPr>
-          </w:p>
-          <w:p>
             <w:r>
               <w:t>1. Create a dictionary with players' names and their initial positions.</w:t>
-            </w:r>
-          </w:p>
-          <w:p>
-            <w:r>
+              <w:br/>
               <w:t>2. Call the update_players() function with a player's name and a dice roll value.</w:t>
-            </w:r>
-          </w:p>
-          <w:p>
-            <w:r>
+              <w:br/>
               <w:t>3. Check that the updated position of the player in the dictionary is correct.</w:t>
+              <w:br/>
             </w:r>
           </w:p>
         </w:tc>
@@ -1754,13 +1599,9 @@
             <w:tcW w:type="dxa" w:w="1234"/>
           </w:tcPr>
           <w:p>
-            <w:pPr>
-              <w:jc w:val="left"/>
-            </w:pPr>
-          </w:p>
-          <w:p>
             <w:r>
               <w:t>1. Call is_snake(16)</w:t>
+              <w:br/>
             </w:r>
           </w:p>
         </w:tc>
@@ -1831,13 +1672,9 @@
             <w:tcW w:type="dxa" w:w="1234"/>
           </w:tcPr>
           <w:p>
-            <w:pPr>
-              <w:jc w:val="left"/>
-            </w:pPr>
-          </w:p>
-          <w:p>
             <w:r>
               <w:t>1. Call is_snake(10)</w:t>
+              <w:br/>
             </w:r>
           </w:p>
         </w:tc>
@@ -1908,13 +1745,9 @@
             <w:tcW w:type="dxa" w:w="1234"/>
           </w:tcPr>
           <w:p>
-            <w:pPr>
-              <w:jc w:val="left"/>
-            </w:pPr>
-          </w:p>
-          <w:p>
             <w:r>
               <w:t>1. Call is_ladder with position 3</w:t>
+              <w:br/>
             </w:r>
           </w:p>
         </w:tc>
@@ -1985,13 +1818,9 @@
             <w:tcW w:type="dxa" w:w="1234"/>
           </w:tcPr>
           <w:p>
-            <w:pPr>
-              <w:jc w:val="left"/>
-            </w:pPr>
-          </w:p>
-          <w:p>
             <w:r>
               <w:t>1. Call is_ladder with position 5</w:t>
+              <w:br/>
             </w:r>
           </w:p>
         </w:tc>
@@ -2062,13 +1891,9 @@
             <w:tcW w:type="dxa" w:w="1234"/>
           </w:tcPr>
           <w:p>
-            <w:pPr>
-              <w:jc w:val="left"/>
-            </w:pPr>
-          </w:p>
-          <w:p>
             <w:r>
               <w:t>1. Call is_ladder with position 12</w:t>
+              <w:br/>
             </w:r>
           </w:p>
         </w:tc>
@@ -2139,18 +1964,11 @@
             <w:tcW w:type="dxa" w:w="1234"/>
           </w:tcPr>
           <w:p>
-            <w:pPr>
-              <w:jc w:val="left"/>
-            </w:pPr>
-          </w:p>
-          <w:p>
             <w:r>
               <w:t>1. Call dice(1)</w:t>
-            </w:r>
-          </w:p>
-          <w:p>
-            <w:r>
+              <w:br/>
               <w:t>2. Verify that output is correct</w:t>
+              <w:br/>
             </w:r>
           </w:p>
         </w:tc>
@@ -2160,8 +1978,6 @@
           </w:tcPr>
           <w:p>
             <w:r>
-              <w:t>"""</w:t>
-              <w:br/>
               <w:t>_________</w:t>
               <w:br/>
               <w:t>|       |</w:t>
@@ -2172,9 +1988,6 @@
               <w:br/>
               <w:t>---------</w:t>
               <w:br/>
-              <w:br/>
-              <w:t>"""</w:t>
-              <w:br/>
             </w:r>
           </w:p>
         </w:tc>
@@ -2184,8 +1997,6 @@
           </w:tcPr>
           <w:p>
             <w:r>
-              <w:t>"""</w:t>
-              <w:br/>
               <w:t>_________</w:t>
               <w:br/>
               <w:t>|       |</w:t>
@@ -2194,10 +2005,7 @@
               <w:br/>
               <w:t>|       |</w:t>
               <w:br/>
-              <w:t xml:space="preserve">--------- </w:t>
-              <w:br/>
-              <w:br/>
-              <w:t>"""</w:t>
+              <w:t>---------</w:t>
               <w:br/>
             </w:r>
           </w:p>
@@ -2249,18 +2057,11 @@
             <w:tcW w:type="dxa" w:w="1234"/>
           </w:tcPr>
           <w:p>
-            <w:pPr>
-              <w:jc w:val="left"/>
-            </w:pPr>
-          </w:p>
-          <w:p>
             <w:r>
               <w:t>1. Call dice(3)</w:t>
-            </w:r>
-          </w:p>
-          <w:p>
-            <w:r>
+              <w:br/>
               <w:t>2. Verify that output is correct</w:t>
+              <w:br/>
             </w:r>
           </w:p>
         </w:tc>
@@ -2270,8 +2071,6 @@
           </w:tcPr>
           <w:p>
             <w:r>
-              <w:t>"""</w:t>
-              <w:br/>
               <w:t>_________</w:t>
               <w:br/>
               <w:t>| *     |</w:t>
@@ -2282,9 +2081,6 @@
               <w:br/>
               <w:t>---------</w:t>
               <w:br/>
-              <w:br/>
-              <w:t>"""</w:t>
-              <w:br/>
             </w:r>
           </w:p>
         </w:tc>
@@ -2294,8 +2090,6 @@
           </w:tcPr>
           <w:p>
             <w:r>
-              <w:t>"""</w:t>
-              <w:br/>
               <w:t>_________</w:t>
               <w:br/>
               <w:t>| *     |</w:t>
@@ -2305,9 +2099,6 @@
               <w:t>|     * |</w:t>
               <w:br/>
               <w:t>---------</w:t>
-              <w:br/>
-              <w:br/>
-              <w:t>"""</w:t>
               <w:br/>
             </w:r>
           </w:p>
@@ -2359,41 +2150,10 @@
             <w:tcW w:type="dxa" w:w="1234"/>
           </w:tcPr>
           <w:p>
-            <w:pPr>
-              <w:jc w:val="left"/>
-            </w:pPr>
-          </w:p>
-          <w:p>
             <w:r>
               <w:t>1. Call dice(6)</w:t>
-            </w:r>
-          </w:p>
-          <w:p>
-            <w:r>
+              <w:br/>
               <w:t>2. Verify that output is correct</w:t>
-            </w:r>
-          </w:p>
-        </w:tc>
-        <w:tc>
-          <w:tcPr>
-            <w:tcW w:type="dxa" w:w="1234"/>
-          </w:tcPr>
-          <w:p>
-            <w:r>
-              <w:t>"""</w:t>
-              <w:br/>
-              <w:t>_________</w:t>
-              <w:br/>
-              <w:t>| *   * |</w:t>
-              <w:br/>
-              <w:t>| *   * |</w:t>
-              <w:br/>
-              <w:t>| *   * |</w:t>
-              <w:br/>
-              <w:t xml:space="preserve">--------- </w:t>
-              <w:br/>
-              <w:br/>
-              <w:t>"""</w:t>
               <w:br/>
             </w:r>
           </w:p>
@@ -2404,8 +2164,6 @@
           </w:tcPr>
           <w:p>
             <w:r>
-              <w:t>"""</w:t>
-              <w:br/>
               <w:t>_________</w:t>
               <w:br/>
               <w:t>| *   * |</w:t>
@@ -2414,10 +2172,26 @@
               <w:br/>
               <w:t>| *   * |</w:t>
               <w:br/>
-              <w:t xml:space="preserve">---------  </w:t>
+              <w:t>---------</w:t>
               <w:br/>
+            </w:r>
+          </w:p>
+        </w:tc>
+        <w:tc>
+          <w:tcPr>
+            <w:tcW w:type="dxa" w:w="1234"/>
+          </w:tcPr>
+          <w:p>
+            <w:r>
+              <w:t>_________</w:t>
               <w:br/>
-              <w:t>"""</w:t>
+              <w:t>| *   * |</w:t>
+              <w:br/>
+              <w:t>| *   * |</w:t>
+              <w:br/>
+              <w:t>| *   * |</w:t>
+              <w:br/>
+              <w:t>---------</w:t>
               <w:br/>
             </w:r>
           </w:p>
@@ -2469,32 +2243,10 @@
             <w:tcW w:type="dxa" w:w="1234"/>
           </w:tcPr>
           <w:p>
-            <w:pPr>
-              <w:jc w:val="left"/>
-            </w:pPr>
-          </w:p>
-          <w:p>
             <w:r>
               <w:t>1. Call dice(-2)</w:t>
-            </w:r>
-          </w:p>
-          <w:p>
-            <w:r>
+              <w:br/>
               <w:t>2. Verify that output is an error message</w:t>
-            </w:r>
-          </w:p>
-        </w:tc>
-        <w:tc>
-          <w:tcPr>
-            <w:tcW w:type="dxa" w:w="1234"/>
-          </w:tcPr>
-          <w:p>
-            <w:r>
-              <w:t>"""</w:t>
-              <w:br/>
-              <w:t>The 'chance' parameter must be an integer between 1 and 6 (inclusive).</w:t>
-              <w:br/>
-              <w:t>"""</w:t>
               <w:br/>
             </w:r>
           </w:p>
@@ -2505,11 +2257,18 @@
           </w:tcPr>
           <w:p>
             <w:r>
-              <w:t>"""</w:t>
-              <w:br/>
               <w:t>The 'chance' parameter must be an integer between 1 and 6 (inclusive).</w:t>
               <w:br/>
-              <w:t>"""</w:t>
+            </w:r>
+          </w:p>
+        </w:tc>
+        <w:tc>
+          <w:tcPr>
+            <w:tcW w:type="dxa" w:w="1234"/>
+          </w:tcPr>
+          <w:p>
+            <w:r>
+              <w:t>The 'chance' parameter must be an integer between 1 and 6 (inclusive).</w:t>
               <w:br/>
             </w:r>
           </w:p>
@@ -2561,32 +2320,10 @@
             <w:tcW w:type="dxa" w:w="1234"/>
           </w:tcPr>
           <w:p>
-            <w:pPr>
-              <w:jc w:val="left"/>
-            </w:pPr>
-          </w:p>
-          <w:p>
             <w:r>
               <w:t>1. Call dice(8)</w:t>
-            </w:r>
-          </w:p>
-          <w:p>
-            <w:r>
+              <w:br/>
               <w:t>2. Verify that output is an error message</w:t>
-            </w:r>
-          </w:p>
-        </w:tc>
-        <w:tc>
-          <w:tcPr>
-            <w:tcW w:type="dxa" w:w="1234"/>
-          </w:tcPr>
-          <w:p>
-            <w:r>
-              <w:t>"""</w:t>
-              <w:br/>
-              <w:t>The 'chance' parameter must be an integer between 1 and 6 (inclusive).</w:t>
-              <w:br/>
-              <w:t>"""</w:t>
               <w:br/>
             </w:r>
           </w:p>
@@ -2597,11 +2334,18 @@
           </w:tcPr>
           <w:p>
             <w:r>
-              <w:t>"""</w:t>
-              <w:br/>
               <w:t>The 'chance' parameter must be an integer between 1 and 6 (inclusive).</w:t>
               <w:br/>
-              <w:t>"""</w:t>
+            </w:r>
+          </w:p>
+        </w:tc>
+        <w:tc>
+          <w:tcPr>
+            <w:tcW w:type="dxa" w:w="1234"/>
+          </w:tcPr>
+          <w:p>
+            <w:r>
+              <w:t>The 'chance' parameter must be an integer between 1 and 6 (inclusive).</w:t>
               <w:br/>
             </w:r>
           </w:p>
@@ -2653,23 +2397,21 @@
             <w:tcW w:type="dxa" w:w="1234"/>
           </w:tcPr>
           <w:p>
-            <w:pPr>
-              <w:jc w:val="left"/>
-            </w:pPr>
-          </w:p>
-          <w:p>
             <w:r>
-              <w:t>"</w:t>
-            </w:r>
-          </w:p>
-          <w:p>
-            <w:r>
-              <w:t>"</w:t>
-            </w:r>
-          </w:p>
-          <w:p>
-            <w:r>
-              <w:t>"</w:t>
+              <w:t>1. Enter the number of players as 2</w:t>
+              <w:br/>
+              <w:t xml:space="preserve"> -Input: 2</w:t>
+              <w:br/>
+              <w:t>2. Simulate the dice rolls such that one player reaches the winning position</w:t>
+              <w:br/>
+              <w:t xml:space="preserve"> -Input: Simulate dice rolls to make one player reach position 100</w:t>
+              <w:br/>
+              <w:t xml:space="preserve"> -Expected Output: The game should end and print the name of the winning player</w:t>
+              <w:br/>
+              <w:t>3. Verify that the winner is correctly identified</w:t>
+              <w:br/>
+              <w:t xml:space="preserve"> -Expected Output: The name of the winning player should be printed</w:t>
+              <w:br/>
             </w:r>
           </w:p>
         </w:tc>
@@ -2740,23 +2482,13 @@
             <w:tcW w:type="dxa" w:w="1234"/>
           </w:tcPr>
           <w:p>
-            <w:pPr>
-              <w:jc w:val="left"/>
-            </w:pPr>
-          </w:p>
-          <w:p>
             <w:r>
-              <w:t>"</w:t>
-            </w:r>
-          </w:p>
-          <w:p>
-            <w:r>
-              <w:t>"</w:t>
-            </w:r>
-          </w:p>
-          <w:p>
-            <w:r>
-              <w:t>"</w:t>
+              <w:t>1. Enter the number of players as 0</w:t>
+              <w:br/>
+              <w:t xml:space="preserve"> -Input: 0</w:t>
+              <w:br/>
+              <w:t xml:space="preserve"> -Expected Output: The game should print a quit message and exit</w:t>
+              <w:br/>
             </w:r>
           </w:p>
         </w:tc>
@@ -2827,23 +2559,17 @@
             <w:tcW w:type="dxa" w:w="1234"/>
           </w:tcPr>
           <w:p>
-            <w:pPr>
-              <w:jc w:val="left"/>
-            </w:pPr>
-          </w:p>
-          <w:p>
             <w:r>
-              <w:t>"</w:t>
-            </w:r>
-          </w:p>
-          <w:p>
-            <w:r>
-              <w:t>"</w:t>
-            </w:r>
-          </w:p>
-          <w:p>
-            <w:r>
-              <w:t>"</w:t>
+              <w:t>1. Enter the number of players as 1</w:t>
+              <w:br/>
+              <w:t xml:space="preserve"> -Input: 1</w:t>
+              <w:br/>
+              <w:t>2. Simulate the dice rolls such that the player never reaches the winning position</w:t>
+              <w:br/>
+              <w:t xml:space="preserve"> -Input: Simulate dice rolls to keep the player below position 100</w:t>
+              <w:br/>
+              <w:t xml:space="preserve"> -Expected Output: The game should continue until the player reaches position 100, then print the name of the winning player</w:t>
+              <w:br/>
             </w:r>
           </w:p>
         </w:tc>
@@ -2914,23 +2640,21 @@
             <w:tcW w:type="dxa" w:w="1234"/>
           </w:tcPr>
           <w:p>
-            <w:pPr>
-              <w:jc w:val="left"/>
-            </w:pPr>
-          </w:p>
-          <w:p>
             <w:r>
-              <w:t>"</w:t>
-            </w:r>
-          </w:p>
-          <w:p>
-            <w:r>
-              <w:t>"</w:t>
-            </w:r>
-          </w:p>
-          <w:p>
-            <w:r>
-              <w:t>"</w:t>
+              <w:t>1. Enter the number of players as 4</w:t>
+              <w:br/>
+              <w:t xml:space="preserve"> -Input: 4</w:t>
+              <w:br/>
+              <w:t>2. Simulate the dice rolls such that one player reaches the winning position</w:t>
+              <w:br/>
+              <w:t xml:space="preserve"> -Input: Simulate dice rolls to make one player reach position 100</w:t>
+              <w:br/>
+              <w:t xml:space="preserve"> -Expected Output: The game should end and print the name of the winning player</w:t>
+              <w:br/>
+              <w:t>3. Verify that the winner is correctly identified</w:t>
+              <w:br/>
+              <w:t xml:space="preserve"> -Expected Output: The name of the winning player should be printed</w:t>
+              <w:br/>
             </w:r>
           </w:p>
         </w:tc>
@@ -3001,23 +2725,17 @@
             <w:tcW w:type="dxa" w:w="1234"/>
           </w:tcPr>
           <w:p>
-            <w:pPr>
-              <w:jc w:val="left"/>
-            </w:pPr>
-          </w:p>
-          <w:p>
             <w:r>
-              <w:t>"</w:t>
-            </w:r>
-          </w:p>
-          <w:p>
-            <w:r>
-              <w:t>"</w:t>
-            </w:r>
-          </w:p>
-          <w:p>
-            <w:r>
-              <w:t>"</w:t>
+              <w:t>1. Enter the number of players as 2</w:t>
+              <w:br/>
+              <w:t xml:space="preserve"> -Input: 2</w:t>
+              <w:br/>
+              <w:t>2. Simulate the player quitting the game</w:t>
+              <w:br/>
+              <w:t xml:space="preserve"> -Input: "q"</w:t>
+              <w:br/>
+              <w:t xml:space="preserve"> -Expected Output: The game should print a quit message and exit</w:t>
+              <w:br/>
             </w:r>
           </w:p>
         </w:tc>

</xml_diff>